<commit_message>
2nd Update to Github Documentation
</commit_message>
<xml_diff>
--- a/Documentation_For_Github_Usage.docx
+++ b/Documentation_For_Github_Usage.docx
@@ -53,15 +53,7 @@
     </w:p>
     <w:p>
       <w:r>
-        <w:t xml:space="preserve">After that navigate to that file in </w:t>
-      </w:r>
-      <w:proofErr w:type="spellStart"/>
-      <w:r>
-        <w:t>ur</w:t>
-      </w:r>
-      <w:proofErr w:type="spellEnd"/>
-      <w:r>
-        <w:t xml:space="preserve"> pc</w:t>
+        <w:t>After that navigate to that file in ur pc</w:t>
       </w:r>
     </w:p>
     <w:p>
@@ -74,6 +66,9 @@
     </w:p>
     <w:p>
       <w:r>
+        <w:rPr>
+          <w:noProof/>
+        </w:rPr>
         <w:drawing>
           <wp:inline distT="0" distB="0" distL="0" distR="0" wp14:anchorId="0EBBDD29" wp14:editId="37C42B82">
             <wp:extent cx="5731510" cy="2076450"/>
@@ -113,24 +108,72 @@
     </w:p>
     <w:p>
       <w:r>
-        <w:t>Dump all of these inside the folder</w:t>
-      </w:r>
-    </w:p>
-    <w:p>
-      <w:r>
-        <w:t xml:space="preserve">Then in </w:t>
-      </w:r>
-      <w:proofErr w:type="spellStart"/>
-      <w:r>
-        <w:t>Github</w:t>
-      </w:r>
-      <w:proofErr w:type="spellEnd"/>
-      <w:r>
-        <w:t xml:space="preserve"> Desktop</w:t>
-      </w:r>
-    </w:p>
-    <w:p>
-      <w:r>
+        <w:t>Dump all of</w:t>
+      </w:r>
+      <w:r>
+        <w:t xml:space="preserve"> your files from the project folder on your pc </w:t>
+      </w:r>
+      <w:r>
+        <w:t>inside the folder</w:t>
+      </w:r>
+    </w:p>
+    <w:p>
+      <w:pPr>
+        <w:rPr>
+          <w:b/>
+          <w:bCs/>
+          <w:sz w:val="36"/>
+          <w:szCs w:val="36"/>
+        </w:rPr>
+      </w:pPr>
+      <w:r>
+        <w:rPr>
+          <w:b/>
+          <w:bCs/>
+          <w:sz w:val="36"/>
+          <w:szCs w:val="36"/>
+        </w:rPr>
+        <w:t>Pushing</w:t>
+      </w:r>
+      <w:r>
+        <w:rPr>
+          <w:b/>
+          <w:bCs/>
+          <w:sz w:val="36"/>
+          <w:szCs w:val="36"/>
+        </w:rPr>
+        <w:t xml:space="preserve"> Origin</w:t>
+      </w:r>
+    </w:p>
+    <w:p>
+      <w:pPr>
+        <w:rPr>
+          <w:b/>
+          <w:bCs/>
+          <w:sz w:val="36"/>
+          <w:szCs w:val="36"/>
+        </w:rPr>
+      </w:pPr>
+      <w:r>
+        <w:rPr>
+          <w:b/>
+          <w:bCs/>
+          <w:sz w:val="36"/>
+          <w:szCs w:val="36"/>
+        </w:rPr>
+        <w:t>IF YOU ARE NOT WEI JIE, and doing the initial version, just open the github folder in unity as a project folder, and any changes just commit to main and then origin</w:t>
+      </w:r>
+    </w:p>
+    <w:p>
+      <w:r>
+        <w:t>Then in Github Desktop</w:t>
+      </w:r>
+    </w:p>
+    <w:p>
+      <w:r>
+        <w:rPr>
+          <w:noProof/>
+        </w:rPr>
         <w:drawing>
           <wp:inline distT="0" distB="0" distL="0" distR="0" wp14:anchorId="3F21FF22" wp14:editId="0D60F249">
             <wp:extent cx="3588589" cy="2468199"/>
@@ -170,32 +213,19 @@
     </w:p>
     <w:p>
       <w:r>
-        <w:t xml:space="preserve">Press </w:t>
-      </w:r>
-      <w:proofErr w:type="gramStart"/>
-      <w:r>
-        <w:t>commit</w:t>
-      </w:r>
-      <w:proofErr w:type="gramEnd"/>
-      <w:r>
-        <w:t xml:space="preserve"> to main</w:t>
-      </w:r>
-    </w:p>
-    <w:p>
-      <w:r>
-        <w:t xml:space="preserve">Main is a local branch and is basically the version </w:t>
-      </w:r>
-      <w:proofErr w:type="spellStart"/>
-      <w:r>
-        <w:t>thats</w:t>
-      </w:r>
-      <w:proofErr w:type="spellEnd"/>
-      <w:r>
-        <w:t xml:space="preserve"> on your pc</w:t>
-      </w:r>
-    </w:p>
-    <w:p>
-      <w:r>
+        <w:t>Press commit to main</w:t>
+      </w:r>
+    </w:p>
+    <w:p>
+      <w:r>
+        <w:t>Main is a local branch and is basically the version thats on your pc</w:t>
+      </w:r>
+    </w:p>
+    <w:p>
+      <w:r>
+        <w:rPr>
+          <w:noProof/>
+        </w:rPr>
         <w:lastRenderedPageBreak/>
         <w:drawing>
           <wp:inline distT="0" distB="0" distL="0" distR="0" wp14:anchorId="434E3C5E" wp14:editId="3E90BC0F">
@@ -242,6 +272,7 @@
         <w:t xml:space="preserve"> etc</w:t>
       </w:r>
     </w:p>
+    <w:p/>
     <w:p>
       <w:pPr>
         <w:rPr>
@@ -263,15 +294,7 @@
     </w:p>
     <w:p>
       <w:r>
-        <w:t xml:space="preserve">If your feature depends on something that was recently changed or something, you are </w:t>
-      </w:r>
-      <w:proofErr w:type="spellStart"/>
-      <w:r>
-        <w:t>gonna</w:t>
-      </w:r>
-      <w:proofErr w:type="spellEnd"/>
-      <w:r>
-        <w:t xml:space="preserve"> want to sync your file to the latest version</w:t>
+        <w:t>If your feature depends on something that was recently changed or something, you are gonna want to sync your file to the latest version</w:t>
       </w:r>
       <w:r>
         <w:t>.</w:t>
@@ -279,6 +302,9 @@
     </w:p>
     <w:p>
       <w:r>
+        <w:rPr>
+          <w:noProof/>
+        </w:rPr>
         <w:drawing>
           <wp:inline distT="0" distB="0" distL="0" distR="0" wp14:anchorId="5DE44F3C" wp14:editId="1AC0919B">
             <wp:extent cx="2314898" cy="609685"/>

</xml_diff>